<commit_message>
add reactor blog in 35 aio nio
</commit_message>
<xml_diff>
--- a/面试题相关/基础知识系列/35.IO,NIO,AIO详解.docx
+++ b/面试题相关/基础知识系列/35.IO,NIO,AIO详解.docx
@@ -3,11 +3,53 @@
 <w:document xmlns:wpc="http://schemas.microsoft.com/office/word/2010/wordprocessingCanvas" xmlns:cx="http://schemas.microsoft.com/office/drawing/2014/chartex" xmlns:cx1="http://schemas.microsoft.com/office/drawing/2015/9/8/chartex" xmlns:cx2="http://schemas.microsoft.com/office/drawing/2015/10/21/chartex" xmlns:cx3="http://schemas.microsoft.com/office/drawing/2016/5/9/chartex" xmlns:cx4="http://schemas.microsoft.com/office/drawing/2016/5/10/chartex" xmlns:cx5="http://schemas.microsoft.com/office/drawing/2016/5/11/chartex" xmlns:cx6="http://schemas.microsoft.com/office/drawing/2016/5/12/chartex" xmlns:cx7="http://schemas.microsoft.com/office/drawing/2016/5/13/chartex" xmlns:cx8="http://schemas.microsoft.com/office/drawing/2016/5/14/chartex" xmlns:mc="http://schemas.openxmlformats.org/markup-compatibility/2006" xmlns:aink="http://schemas.microsoft.com/office/drawing/2016/ink" xmlns:am3d="http://schemas.microsoft.com/office/drawing/2017/model3d" xmlns:o="urn:schemas-microsoft-com:office:office" xmlns:r="http://schemas.openxmlformats.org/officeDocument/2006/relationships" xmlns:m="http://schemas.openxmlformats.org/officeDocument/2006/math" xmlns:v="urn:schemas-microsoft-com:vml" xmlns:wp14="http://schemas.microsoft.com/office/word/2010/wordprocessingDrawing" xmlns:wp="http://schemas.openxmlformats.org/drawingml/2006/wordprocessingDrawing" xmlns:w10="urn:schemas-microsoft-com:office:word" xmlns:w="http://schemas.openxmlformats.org/wordprocessingml/2006/main" xmlns:w14="http://schemas.microsoft.com/office/word/2010/wordml" xmlns:w15="http://schemas.microsoft.com/office/word/2012/wordml" xmlns:w16cid="http://schemas.microsoft.com/office/word/2016/wordml/cid" xmlns:w16se="http://schemas.microsoft.com/office/word/2015/wordml/symex" xmlns:wpg="http://schemas.microsoft.com/office/word/2010/wordprocessingGroup" xmlns:wpi="http://schemas.microsoft.com/office/word/2010/wordprocessingInk" xmlns:wne="http://schemas.microsoft.com/office/word/2006/wordml" xmlns:wps="http://schemas.microsoft.com/office/word/2010/wordprocessingShape" mc:Ignorable="w14 w15 w16se w16cid wp14">
   <w:body>
     <w:p>
-      <w:r>
-        <w:t>http://blog.csdn.net/anxpp/article/details/51512200</w:t>
-      </w:r>
+      <w:hyperlink r:id="rId6" w:history="1">
+        <w:r>
+          <w:rPr>
+            <w:rStyle w:val="a7"/>
+          </w:rPr>
+          <w:t>http://blog.csdn.net/anxpp/article/details/51512200</w:t>
+        </w:r>
+      </w:hyperlink>
+    </w:p>
+    <w:p>
       <w:bookmarkStart w:id="0" w:name="_GoBack"/>
       <w:bookmarkEnd w:id="0"/>
+    </w:p>
+    <w:p>
+      <w:pPr>
+        <w:jc w:val="left"/>
+        <w:rPr>
+          <w:rFonts w:hint="eastAsia"/>
+        </w:rPr>
+      </w:pPr>
+      <w:r>
+        <w:rPr>
+          <w:rFonts w:hint="eastAsia"/>
+        </w:rPr>
+        <w:t>在N</w:t>
+      </w:r>
+      <w:r>
+        <w:t>IO</w:t>
+      </w:r>
+      <w:r>
+        <w:rPr>
+          <w:rFonts w:hint="eastAsia"/>
+        </w:rPr>
+        <w:t>中有个很重要的R</w:t>
+      </w:r>
+      <w:r>
+        <w:t>eactor</w:t>
+      </w:r>
+      <w:r>
+        <w:rPr>
+          <w:rFonts w:hint="eastAsia"/>
+        </w:rPr>
+        <w:t>模式，见博客：</w:t>
+      </w:r>
+      <w:r>
+        <w:t>http://www.blogjava.net/DLevin/archive/2015/09/02/427045.html</w:t>
+      </w:r>
     </w:p>
     <w:sectPr>
       <w:pgSz w:w="11906" w:h="16838"/>
@@ -548,6 +590,29 @@
       <w:szCs w:val="18"/>
     </w:rPr>
   </w:style>
+  <w:style w:type="character" w:styleId="a7">
+    <w:name w:val="Hyperlink"/>
+    <w:basedOn w:val="a0"/>
+    <w:uiPriority w:val="99"/>
+    <w:unhideWhenUsed/>
+    <w:rsid w:val="00A53D61"/>
+    <w:rPr>
+      <w:color w:val="0563C1" w:themeColor="hyperlink"/>
+      <w:u w:val="single"/>
+    </w:rPr>
+  </w:style>
+  <w:style w:type="character" w:styleId="a8">
+    <w:name w:val="Unresolved Mention"/>
+    <w:basedOn w:val="a0"/>
+    <w:uiPriority w:val="99"/>
+    <w:semiHidden/>
+    <w:unhideWhenUsed/>
+    <w:rsid w:val="00A53D61"/>
+    <w:rPr>
+      <w:color w:val="808080"/>
+      <w:shd w:val="clear" w:color="auto" w:fill="E6E6E6"/>
+    </w:rPr>
+  </w:style>
 </w:styles>
 </file>
 

</xml_diff>